<commit_message>
Updated to November 2017 - Added relevant projects section
</commit_message>
<xml_diff>
--- a/CharlieHuang_Resume.docx
+++ b/CharlieHuang_Resume.docx
@@ -5,9 +5,11 @@
     <w:p>
       <w:pPr>
         <w:tabs>
+          <w:tab w:val="left" w:pos="630"/>
+          <w:tab w:val="left" w:pos="720"/>
           <w:tab w:val="right" w:pos="10490"/>
         </w:tabs>
-        <w:ind w:left="142" w:right="-138"/>
+        <w:ind w:left="360" w:right="720"/>
         <w:jc w:val="center"/>
         <w:rPr>
           <w:rFonts w:asciiTheme="minorHAnsi" w:hAnsiTheme="minorHAnsi" w:cstheme="minorHAnsi"/>
@@ -28,9 +30,11 @@
     <w:p>
       <w:pPr>
         <w:tabs>
+          <w:tab w:val="left" w:pos="630"/>
+          <w:tab w:val="left" w:pos="720"/>
           <w:tab w:val="right" w:pos="10490"/>
         </w:tabs>
-        <w:ind w:left="142" w:right="-138"/>
+        <w:ind w:left="360" w:right="720"/>
         <w:jc w:val="center"/>
         <w:rPr>
           <w:rFonts w:asciiTheme="minorHAnsi" w:hAnsiTheme="minorHAnsi" w:cstheme="minorHAnsi"/>
@@ -67,9 +71,11 @@
     <w:p>
       <w:pPr>
         <w:tabs>
+          <w:tab w:val="left" w:pos="630"/>
+          <w:tab w:val="left" w:pos="720"/>
           <w:tab w:val="right" w:pos="10490"/>
         </w:tabs>
-        <w:ind w:left="142" w:right="-138"/>
+        <w:ind w:left="360" w:right="720"/>
         <w:jc w:val="center"/>
         <w:rPr>
           <w:rStyle w:val="Hyperlink"/>
@@ -179,11 +185,13 @@
           <w:bottom w:val="single" w:sz="4" w:space="1" w:color="auto"/>
         </w:pBdr>
         <w:tabs>
+          <w:tab w:val="left" w:pos="630"/>
+          <w:tab w:val="left" w:pos="720"/>
           <w:tab w:val="right" w:pos="9639"/>
           <w:tab w:val="right" w:pos="10065"/>
         </w:tabs>
         <w:spacing w:before="60"/>
-        <w:ind w:left="142" w:right="-138" w:hanging="283"/>
+        <w:ind w:left="360" w:right="720"/>
         <w:rPr>
           <w:rFonts w:asciiTheme="minorHAnsi" w:hAnsiTheme="minorHAnsi" w:cstheme="minorHAnsi"/>
           <w:b/>
@@ -208,10 +216,12 @@
     <w:p>
       <w:pPr>
         <w:tabs>
+          <w:tab w:val="left" w:pos="630"/>
+          <w:tab w:val="left" w:pos="720"/>
           <w:tab w:val="right" w:pos="10065"/>
         </w:tabs>
         <w:spacing w:before="60"/>
-        <w:ind w:left="142" w:right="-138" w:hanging="283"/>
+        <w:ind w:left="360" w:right="720"/>
         <w:rPr>
           <w:rFonts w:asciiTheme="minorHAnsi" w:hAnsiTheme="minorHAnsi" w:cstheme="minorHAnsi"/>
           <w:b/>
@@ -253,11 +263,14 @@
           <w:numId w:val="20"/>
         </w:numPr>
         <w:tabs>
+          <w:tab w:val="clear" w:pos="634"/>
+          <w:tab w:val="left" w:pos="630"/>
+          <w:tab w:val="left" w:pos="720"/>
           <w:tab w:val="right" w:pos="9639"/>
           <w:tab w:val="right" w:pos="10065"/>
         </w:tabs>
         <w:spacing w:after="120"/>
-        <w:ind w:left="270" w:right="-138" w:hanging="283"/>
+        <w:ind w:left="360" w:right="720" w:firstLine="0"/>
         <w:rPr>
           <w:rFonts w:asciiTheme="minorHAnsi" w:hAnsiTheme="minorHAnsi" w:cstheme="minorHAnsi"/>
         </w:rPr>
@@ -314,20 +327,41 @@
           <w:numId w:val="20"/>
         </w:numPr>
         <w:tabs>
+          <w:tab w:val="clear" w:pos="634"/>
+          <w:tab w:val="left" w:pos="630"/>
+          <w:tab w:val="left" w:pos="720"/>
           <w:tab w:val="right" w:pos="9639"/>
           <w:tab w:val="right" w:pos="10065"/>
         </w:tabs>
         <w:spacing w:after="120"/>
-        <w:ind w:left="270" w:right="-138" w:hanging="283"/>
-        <w:rPr>
-          <w:rFonts w:asciiTheme="minorHAnsi" w:hAnsiTheme="minorHAnsi" w:cstheme="minorHAnsi"/>
-        </w:rPr>
-      </w:pPr>
-      <w:r>
-        <w:rPr>
-          <w:rFonts w:asciiTheme="minorHAnsi" w:hAnsiTheme="minorHAnsi" w:cstheme="minorHAnsi"/>
-        </w:rPr>
-        <w:t>Honor Roll 2014-2016, President’s Entrance Scholarship</w:t>
+        <w:ind w:left="360" w:right="720" w:firstLine="0"/>
+        <w:rPr>
+          <w:rFonts w:asciiTheme="minorHAnsi" w:hAnsiTheme="minorHAnsi" w:cstheme="minorHAnsi"/>
+        </w:rPr>
+      </w:pPr>
+      <w:r>
+        <w:rPr>
+          <w:rFonts w:asciiTheme="minorHAnsi" w:hAnsiTheme="minorHAnsi" w:cstheme="minorHAnsi"/>
+        </w:rPr>
+        <w:t xml:space="preserve">Honor Roll </w:t>
+      </w:r>
+      <w:r>
+        <w:rPr>
+          <w:rFonts w:asciiTheme="minorHAnsi" w:hAnsiTheme="minorHAnsi" w:cstheme="minorHAnsi"/>
+        </w:rPr>
+        <w:t>2014</w:t>
+      </w:r>
+      <w:r>
+        <w:rPr>
+          <w:rFonts w:asciiTheme="minorHAnsi" w:hAnsiTheme="minorHAnsi" w:cstheme="minorHAnsi"/>
+        </w:rPr>
+        <w:t>-Present</w:t>
+      </w:r>
+      <w:r>
+        <w:rPr>
+          <w:rFonts w:asciiTheme="minorHAnsi" w:hAnsiTheme="minorHAnsi" w:cstheme="minorHAnsi"/>
+        </w:rPr>
+        <w:t>, President’s Entrance Scholarship</w:t>
       </w:r>
       <w:r>
         <w:rPr>
@@ -342,10 +376,12 @@
           <w:bottom w:val="single" w:sz="4" w:space="2" w:color="auto"/>
         </w:pBdr>
         <w:tabs>
+          <w:tab w:val="left" w:pos="630"/>
+          <w:tab w:val="left" w:pos="720"/>
           <w:tab w:val="right" w:pos="9639"/>
           <w:tab w:val="right" w:pos="10065"/>
         </w:tabs>
-        <w:ind w:left="142" w:right="-138" w:hanging="283"/>
+        <w:ind w:left="360" w:right="720"/>
         <w:rPr>
           <w:rFonts w:asciiTheme="minorHAnsi" w:hAnsiTheme="minorHAnsi" w:cstheme="minorHAnsi"/>
           <w:b/>
@@ -381,10 +417,12 @@
     <w:p>
       <w:pPr>
         <w:tabs>
+          <w:tab w:val="left" w:pos="630"/>
+          <w:tab w:val="left" w:pos="720"/>
           <w:tab w:val="right" w:pos="10065"/>
         </w:tabs>
         <w:spacing w:before="40"/>
-        <w:ind w:left="142" w:right="-138" w:hanging="283"/>
+        <w:ind w:left="360" w:right="720"/>
         <w:rPr>
           <w:rFonts w:asciiTheme="minorHAnsi" w:hAnsiTheme="minorHAnsi" w:cstheme="minorHAnsi"/>
         </w:rPr>
@@ -436,10 +474,12 @@
     <w:p>
       <w:pPr>
         <w:tabs>
+          <w:tab w:val="left" w:pos="630"/>
+          <w:tab w:val="left" w:pos="720"/>
           <w:tab w:val="right" w:pos="10065"/>
         </w:tabs>
         <w:spacing w:after="120"/>
-        <w:ind w:left="142" w:right="-138" w:hanging="283"/>
+        <w:ind w:left="360" w:right="720"/>
         <w:rPr>
           <w:rFonts w:asciiTheme="minorHAnsi" w:hAnsiTheme="minorHAnsi" w:cstheme="minorHAnsi"/>
         </w:rPr>
@@ -513,11 +553,13 @@
           <w:bottom w:val="single" w:sz="4" w:space="2" w:color="auto"/>
         </w:pBdr>
         <w:tabs>
+          <w:tab w:val="left" w:pos="630"/>
+          <w:tab w:val="left" w:pos="720"/>
           <w:tab w:val="right" w:pos="9639"/>
           <w:tab w:val="right" w:pos="10065"/>
         </w:tabs>
         <w:spacing w:before="60"/>
-        <w:ind w:left="142" w:right="-138" w:hanging="283"/>
+        <w:ind w:left="360" w:right="720"/>
         <w:rPr>
           <w:rFonts w:asciiTheme="minorHAnsi" w:hAnsiTheme="minorHAnsi" w:cstheme="minorHAnsi"/>
           <w:b/>
@@ -542,10 +584,12 @@
     <w:p>
       <w:pPr>
         <w:tabs>
+          <w:tab w:val="left" w:pos="630"/>
+          <w:tab w:val="left" w:pos="720"/>
           <w:tab w:val="right" w:pos="10065"/>
         </w:tabs>
         <w:spacing w:before="40"/>
-        <w:ind w:left="142" w:right="-138" w:hanging="283"/>
+        <w:ind w:left="360" w:right="720"/>
         <w:rPr>
           <w:rFonts w:asciiTheme="minorHAnsi" w:hAnsiTheme="minorHAnsi" w:cstheme="minorHAnsi"/>
           <w:b/>
@@ -570,10 +614,11 @@
     <w:p>
       <w:pPr>
         <w:tabs>
+          <w:tab w:val="left" w:pos="630"/>
+          <w:tab w:val="left" w:pos="720"/>
           <w:tab w:val="right" w:pos="10065"/>
         </w:tabs>
-        <w:spacing w:before="40"/>
-        <w:ind w:left="142" w:right="-138" w:hanging="283"/>
+        <w:ind w:left="360" w:right="720"/>
         <w:rPr>
           <w:rFonts w:asciiTheme="minorHAnsi" w:hAnsiTheme="minorHAnsi" w:cstheme="minorHAnsi"/>
           <w:b/>
@@ -610,10 +655,12 @@
           <w:numId w:val="37"/>
         </w:numPr>
         <w:tabs>
+          <w:tab w:val="left" w:pos="630"/>
+          <w:tab w:val="left" w:pos="720"/>
           <w:tab w:val="right" w:pos="10065"/>
         </w:tabs>
         <w:spacing w:before="40"/>
-        <w:ind w:left="270" w:right="-138" w:hanging="283"/>
+        <w:ind w:left="360" w:right="720" w:firstLine="0"/>
         <w:rPr>
           <w:rFonts w:asciiTheme="minorHAnsi" w:hAnsiTheme="minorHAnsi" w:cstheme="minorHAnsi"/>
           <w:b/>
@@ -646,10 +693,12 @@
           <w:numId w:val="37"/>
         </w:numPr>
         <w:tabs>
+          <w:tab w:val="left" w:pos="630"/>
+          <w:tab w:val="left" w:pos="720"/>
           <w:tab w:val="right" w:pos="10065"/>
         </w:tabs>
         <w:spacing w:before="40"/>
-        <w:ind w:left="270" w:right="-138" w:hanging="283"/>
+        <w:ind w:left="360" w:right="720" w:firstLine="0"/>
         <w:rPr>
           <w:rFonts w:asciiTheme="minorHAnsi" w:hAnsiTheme="minorHAnsi" w:cstheme="minorHAnsi"/>
           <w:b/>
@@ -700,10 +749,12 @@
           <w:numId w:val="37"/>
         </w:numPr>
         <w:tabs>
+          <w:tab w:val="left" w:pos="630"/>
+          <w:tab w:val="left" w:pos="720"/>
           <w:tab w:val="right" w:pos="10065"/>
         </w:tabs>
-        <w:spacing w:before="40" w:line="360" w:lineRule="auto"/>
-        <w:ind w:left="270" w:right="-138" w:hanging="283"/>
+        <w:spacing w:after="60"/>
+        <w:ind w:left="360" w:right="720" w:firstLine="0"/>
         <w:rPr>
           <w:rFonts w:asciiTheme="minorHAnsi" w:hAnsiTheme="minorHAnsi" w:cstheme="minorHAnsi"/>
           <w:b/>
@@ -743,11 +794,13 @@
     <w:p>
       <w:pPr>
         <w:tabs>
+          <w:tab w:val="left" w:pos="630"/>
+          <w:tab w:val="left" w:pos="720"/>
           <w:tab w:val="left" w:pos="3784"/>
           <w:tab w:val="right" w:pos="10065"/>
         </w:tabs>
         <w:spacing w:before="40"/>
-        <w:ind w:left="142" w:right="-138" w:hanging="283"/>
+        <w:ind w:left="360" w:right="720"/>
         <w:rPr>
           <w:rFonts w:asciiTheme="minorHAnsi" w:hAnsiTheme="minorHAnsi" w:cstheme="minorHAnsi"/>
           <w:b/>
@@ -815,10 +868,11 @@
       <w:pPr>
         <w:pStyle w:val="ListParagraph"/>
         <w:tabs>
+          <w:tab w:val="left" w:pos="630"/>
+          <w:tab w:val="left" w:pos="720"/>
           <w:tab w:val="right" w:pos="10065"/>
         </w:tabs>
-        <w:spacing w:line="276" w:lineRule="auto"/>
-        <w:ind w:left="142" w:right="-138" w:hanging="283"/>
+        <w:ind w:left="360" w:right="720"/>
         <w:rPr>
           <w:rFonts w:asciiTheme="minorHAnsi" w:hAnsiTheme="minorHAnsi" w:cstheme="minorHAnsi"/>
           <w:b/>
@@ -862,12 +916,14 @@
           <w:numId w:val="31"/>
         </w:numPr>
         <w:tabs>
+          <w:tab w:val="left" w:pos="630"/>
+          <w:tab w:val="left" w:pos="720"/>
           <w:tab w:val="right" w:pos="9639"/>
           <w:tab w:val="right" w:pos="10065"/>
           <w:tab w:val="right" w:pos="10439"/>
         </w:tabs>
         <w:spacing w:before="120" w:after="60"/>
-        <w:ind w:left="270" w:right="-138" w:hanging="283"/>
+        <w:ind w:right="720" w:hanging="270"/>
         <w:rPr>
           <w:rFonts w:asciiTheme="minorHAnsi" w:hAnsiTheme="minorHAnsi" w:cstheme="minorHAnsi"/>
         </w:rPr>
@@ -953,11 +1009,13 @@
           <w:numId w:val="31"/>
         </w:numPr>
         <w:tabs>
+          <w:tab w:val="left" w:pos="630"/>
+          <w:tab w:val="left" w:pos="720"/>
           <w:tab w:val="right" w:pos="9639"/>
           <w:tab w:val="right" w:pos="10065"/>
         </w:tabs>
         <w:spacing w:before="120" w:after="60"/>
-        <w:ind w:left="270" w:right="-138" w:hanging="283"/>
+        <w:ind w:left="360" w:right="720" w:firstLine="0"/>
         <w:rPr>
           <w:rFonts w:asciiTheme="minorHAnsi" w:hAnsiTheme="minorHAnsi" w:cstheme="minorHAnsi"/>
         </w:rPr>
@@ -1001,11 +1059,13 @@
           <w:numId w:val="31"/>
         </w:numPr>
         <w:tabs>
+          <w:tab w:val="left" w:pos="630"/>
+          <w:tab w:val="left" w:pos="720"/>
           <w:tab w:val="right" w:pos="9639"/>
           <w:tab w:val="right" w:pos="10065"/>
         </w:tabs>
         <w:spacing w:before="120" w:after="60"/>
-        <w:ind w:left="270" w:right="-138" w:hanging="283"/>
+        <w:ind w:left="360" w:right="720" w:firstLine="0"/>
         <w:rPr>
           <w:rFonts w:asciiTheme="minorHAnsi" w:hAnsiTheme="minorHAnsi" w:cstheme="minorHAnsi"/>
         </w:rPr>
@@ -1073,11 +1133,13 @@
           <w:numId w:val="31"/>
         </w:numPr>
         <w:tabs>
+          <w:tab w:val="left" w:pos="630"/>
+          <w:tab w:val="left" w:pos="720"/>
           <w:tab w:val="right" w:pos="9639"/>
           <w:tab w:val="right" w:pos="10065"/>
         </w:tabs>
         <w:spacing w:before="120" w:after="60"/>
-        <w:ind w:left="270" w:right="-138" w:hanging="283"/>
+        <w:ind w:left="360" w:right="720" w:firstLine="0"/>
         <w:rPr>
           <w:rFonts w:asciiTheme="minorHAnsi" w:hAnsiTheme="minorHAnsi" w:cstheme="minorHAnsi"/>
         </w:rPr>
@@ -1121,11 +1183,13 @@
           <w:numId w:val="31"/>
         </w:numPr>
         <w:tabs>
+          <w:tab w:val="left" w:pos="630"/>
+          <w:tab w:val="left" w:pos="720"/>
           <w:tab w:val="right" w:pos="9639"/>
           <w:tab w:val="right" w:pos="10065"/>
         </w:tabs>
         <w:spacing w:before="120" w:after="40"/>
-        <w:ind w:left="270" w:right="-138" w:hanging="283"/>
+        <w:ind w:left="360" w:right="720" w:firstLine="0"/>
         <w:rPr>
           <w:rFonts w:asciiTheme="minorHAnsi" w:hAnsiTheme="minorHAnsi" w:cstheme="minorHAnsi"/>
         </w:rPr>
@@ -1187,11 +1251,13 @@
           <w:numId w:val="31"/>
         </w:numPr>
         <w:tabs>
+          <w:tab w:val="left" w:pos="630"/>
+          <w:tab w:val="left" w:pos="720"/>
           <w:tab w:val="right" w:pos="9639"/>
           <w:tab w:val="right" w:pos="10065"/>
         </w:tabs>
-        <w:spacing w:before="120" w:after="60" w:line="360" w:lineRule="auto"/>
-        <w:ind w:left="270" w:right="-138" w:hanging="283"/>
+        <w:spacing w:before="120" w:after="60"/>
+        <w:ind w:left="360" w:right="720" w:firstLine="0"/>
         <w:rPr>
           <w:rFonts w:asciiTheme="minorHAnsi" w:hAnsiTheme="minorHAnsi" w:cstheme="minorHAnsi"/>
         </w:rPr>
@@ -1224,10 +1290,12 @@
     <w:p>
       <w:pPr>
         <w:tabs>
+          <w:tab w:val="left" w:pos="630"/>
+          <w:tab w:val="left" w:pos="720"/>
           <w:tab w:val="right" w:pos="10065"/>
         </w:tabs>
         <w:spacing w:before="40"/>
-        <w:ind w:left="142" w:right="-138" w:hanging="283"/>
+        <w:ind w:left="360" w:right="720"/>
         <w:rPr>
           <w:rFonts w:asciiTheme="minorHAnsi" w:hAnsiTheme="minorHAnsi" w:cstheme="minorHAnsi"/>
           <w:b/>
@@ -1255,21 +1323,12 @@
         </w:rPr>
         <w:tab/>
       </w:r>
-      <w:bookmarkStart w:id="0" w:name="_GoBack"/>
-      <w:bookmarkEnd w:id="0"/>
       <w:r>
         <w:rPr>
           <w:rFonts w:asciiTheme="minorHAnsi" w:hAnsiTheme="minorHAnsi" w:cstheme="minorHAnsi"/>
           <w:b/>
         </w:rPr>
         <w:t>May 2015 – Jul</w:t>
-      </w:r>
-      <w:r>
-        <w:rPr>
-          <w:rFonts w:asciiTheme="minorHAnsi" w:hAnsiTheme="minorHAnsi" w:cstheme="minorHAnsi"/>
-          <w:b/>
-        </w:rPr>
-        <w:t>y</w:t>
       </w:r>
       <w:r>
         <w:rPr>
@@ -1282,10 +1341,11 @@
     <w:p>
       <w:pPr>
         <w:tabs>
+          <w:tab w:val="left" w:pos="630"/>
+          <w:tab w:val="left" w:pos="720"/>
           <w:tab w:val="right" w:pos="10065"/>
         </w:tabs>
-        <w:spacing w:line="276" w:lineRule="auto"/>
-        <w:ind w:left="142" w:right="-138" w:hanging="283"/>
+        <w:ind w:left="360" w:right="720"/>
         <w:rPr>
           <w:rFonts w:asciiTheme="minorHAnsi" w:hAnsiTheme="minorHAnsi" w:cstheme="minorHAnsi"/>
           <w:b/>
@@ -1329,11 +1389,13 @@
           <w:numId w:val="31"/>
         </w:numPr>
         <w:tabs>
+          <w:tab w:val="left" w:pos="630"/>
+          <w:tab w:val="left" w:pos="720"/>
           <w:tab w:val="right" w:pos="9639"/>
           <w:tab w:val="right" w:pos="10065"/>
         </w:tabs>
         <w:spacing w:after="120"/>
-        <w:ind w:left="270" w:right="-138" w:hanging="283"/>
+        <w:ind w:left="360" w:right="720" w:firstLine="0"/>
         <w:rPr>
           <w:rFonts w:asciiTheme="minorHAnsi" w:hAnsiTheme="minorHAnsi" w:cstheme="minorHAnsi"/>
         </w:rPr>
@@ -1377,11 +1439,13 @@
           <w:numId w:val="31"/>
         </w:numPr>
         <w:tabs>
+          <w:tab w:val="left" w:pos="630"/>
+          <w:tab w:val="left" w:pos="720"/>
           <w:tab w:val="right" w:pos="9639"/>
           <w:tab w:val="right" w:pos="10065"/>
         </w:tabs>
         <w:spacing w:after="120"/>
-        <w:ind w:left="270" w:right="-138" w:hanging="283"/>
+        <w:ind w:left="360" w:right="720" w:firstLine="0"/>
         <w:rPr>
           <w:rFonts w:asciiTheme="minorHAnsi" w:hAnsiTheme="minorHAnsi" w:cstheme="minorHAnsi"/>
         </w:rPr>
@@ -1419,11 +1483,13 @@
           <w:numId w:val="31"/>
         </w:numPr>
         <w:tabs>
+          <w:tab w:val="left" w:pos="630"/>
+          <w:tab w:val="left" w:pos="810"/>
           <w:tab w:val="right" w:pos="9639"/>
           <w:tab w:val="right" w:pos="10065"/>
         </w:tabs>
-        <w:spacing w:before="120" w:after="240"/>
-        <w:ind w:left="270" w:right="-136" w:hanging="284"/>
+        <w:spacing w:before="120" w:after="120"/>
+        <w:ind w:right="720" w:hanging="270"/>
         <w:rPr>
           <w:rFonts w:asciiTheme="minorHAnsi" w:hAnsiTheme="minorHAnsi" w:cstheme="minorHAnsi"/>
         </w:rPr>
@@ -1456,13 +1522,13 @@
         <w:rPr>
           <w:rFonts w:asciiTheme="minorHAnsi" w:hAnsiTheme="minorHAnsi" w:cstheme="minorHAnsi"/>
         </w:rPr>
-        <w:t xml:space="preserve"> by</w:t>
-      </w:r>
-      <w:r>
-        <w:rPr>
-          <w:rFonts w:asciiTheme="minorHAnsi" w:hAnsiTheme="minorHAnsi" w:cstheme="minorHAnsi"/>
-        </w:rPr>
-        <w:t xml:space="preserve"> perform</w:t>
+        <w:t xml:space="preserve"> by </w:t>
+      </w:r>
+      <w:r>
+        <w:rPr>
+          <w:rFonts w:asciiTheme="minorHAnsi" w:hAnsiTheme="minorHAnsi" w:cstheme="minorHAnsi"/>
+        </w:rPr>
+        <w:t>perform</w:t>
       </w:r>
       <w:r>
         <w:rPr>
@@ -1498,14 +1564,16 @@
     <w:p>
       <w:pPr>
         <w:pBdr>
-          <w:bottom w:val="single" w:sz="4" w:space="2" w:color="auto"/>
+          <w:bottom w:val="single" w:sz="4" w:space="1" w:color="auto"/>
         </w:pBdr>
         <w:tabs>
+          <w:tab w:val="left" w:pos="630"/>
+          <w:tab w:val="left" w:pos="720"/>
           <w:tab w:val="right" w:pos="9639"/>
           <w:tab w:val="right" w:pos="10065"/>
         </w:tabs>
         <w:spacing w:before="60"/>
-        <w:ind w:left="142" w:right="-138" w:hanging="283"/>
+        <w:ind w:left="360" w:right="720"/>
         <w:rPr>
           <w:rFonts w:asciiTheme="minorHAnsi" w:hAnsiTheme="minorHAnsi" w:cstheme="minorHAnsi"/>
           <w:b/>
@@ -1524,243 +1592,418 @@
           <w:sz w:val="30"/>
           <w:szCs w:val="30"/>
         </w:rPr>
-        <w:t>EXTRACURRICULAR</w:t>
+        <w:t>RELEVANT PROJECTS</w:t>
       </w:r>
     </w:p>
     <w:p>
       <w:pPr>
         <w:tabs>
+          <w:tab w:val="left" w:pos="630"/>
+          <w:tab w:val="left" w:pos="720"/>
           <w:tab w:val="right" w:pos="10065"/>
         </w:tabs>
-        <w:ind w:left="142" w:right="-138" w:hanging="283"/>
-        <w:rPr>
-          <w:rFonts w:asciiTheme="minorHAnsi" w:hAnsiTheme="minorHAnsi" w:cstheme="minorHAnsi"/>
-        </w:rPr>
-      </w:pPr>
-      <w:r>
+        <w:spacing w:before="40"/>
+        <w:ind w:left="360" w:right="720"/>
         <w:rPr>
           <w:rFonts w:asciiTheme="minorHAnsi" w:hAnsiTheme="minorHAnsi" w:cstheme="minorHAnsi"/>
           <w:b/>
         </w:rPr>
-        <w:t>Volunteer</w:t>
-      </w:r>
-      <w:r>
-        <w:rPr>
-          <w:rFonts w:asciiTheme="minorHAnsi" w:hAnsiTheme="minorHAnsi" w:cstheme="minorHAnsi"/>
-        </w:rPr>
-        <w:t xml:space="preserve"> at </w:t>
-      </w:r>
-      <w:r>
-        <w:rPr>
-          <w:rFonts w:asciiTheme="minorHAnsi" w:hAnsiTheme="minorHAnsi" w:cstheme="minorHAnsi"/>
-        </w:rPr>
-        <w:t>Habitat for Humanity</w:t>
-      </w:r>
-      <w:r>
-        <w:rPr>
-          <w:rFonts w:asciiTheme="minorHAnsi" w:hAnsiTheme="minorHAnsi" w:cstheme="minorHAnsi"/>
+      </w:pPr>
+      <w:r>
+        <w:rPr>
+          <w:rFonts w:asciiTheme="minorHAnsi" w:hAnsiTheme="minorHAnsi" w:cstheme="minorHAnsi"/>
+          <w:b/>
+        </w:rPr>
+        <w:t>Eye</w:t>
+      </w:r>
+      <w:r>
+        <w:rPr>
+          <w:rFonts w:asciiTheme="minorHAnsi" w:hAnsiTheme="minorHAnsi" w:cstheme="minorHAnsi"/>
+          <w:b/>
+        </w:rPr>
+        <w:t xml:space="preserve"> Contact Detection</w:t>
+      </w:r>
+      <w:r>
+        <w:rPr>
+          <w:rFonts w:asciiTheme="minorHAnsi" w:hAnsiTheme="minorHAnsi" w:cstheme="minorHAnsi"/>
+          <w:b/>
+        </w:rPr>
+        <w:t xml:space="preserve"> – </w:t>
+      </w:r>
+      <w:r>
+        <w:rPr>
+          <w:rFonts w:asciiTheme="minorHAnsi" w:hAnsiTheme="minorHAnsi" w:cstheme="minorHAnsi"/>
+          <w:b/>
+        </w:rPr>
+        <w:t>Thesis</w:t>
+      </w:r>
+      <w:bookmarkStart w:id="0" w:name="_GoBack"/>
+      <w:bookmarkEnd w:id="0"/>
+      <w:r>
+        <w:rPr>
+          <w:rFonts w:asciiTheme="minorHAnsi" w:hAnsiTheme="minorHAnsi" w:cstheme="minorHAnsi"/>
+          <w:b/>
         </w:rPr>
         <w:tab/>
-        <w:t xml:space="preserve">    Summer </w:t>
-      </w:r>
-      <w:r>
-        <w:rPr>
-          <w:rFonts w:asciiTheme="minorHAnsi" w:hAnsiTheme="minorHAnsi" w:cstheme="minorHAnsi"/>
-        </w:rPr>
-        <w:t>2017</w:t>
+        <w:t>Sep</w:t>
+      </w:r>
+      <w:r>
+        <w:rPr>
+          <w:rFonts w:asciiTheme="minorHAnsi" w:hAnsiTheme="minorHAnsi" w:cstheme="minorHAnsi"/>
+          <w:b/>
+        </w:rPr>
+        <w:t xml:space="preserve"> 2017</w:t>
+      </w:r>
+      <w:r>
+        <w:rPr>
+          <w:rFonts w:asciiTheme="minorHAnsi" w:hAnsiTheme="minorHAnsi" w:cstheme="minorHAnsi"/>
+          <w:b/>
+        </w:rPr>
+        <w:t xml:space="preserve"> – </w:t>
+      </w:r>
+      <w:r>
+        <w:rPr>
+          <w:rFonts w:asciiTheme="minorHAnsi" w:hAnsiTheme="minorHAnsi" w:cstheme="minorHAnsi"/>
+          <w:b/>
+        </w:rPr>
+        <w:t>Present</w:t>
       </w:r>
     </w:p>
     <w:p>
       <w:pPr>
-        <w:tabs>
+        <w:pStyle w:val="ListParagraph"/>
+        <w:numPr>
+          <w:ilvl w:val="0"/>
+          <w:numId w:val="31"/>
+        </w:numPr>
+        <w:tabs>
+          <w:tab w:val="left" w:pos="630"/>
+          <w:tab w:val="left" w:pos="720"/>
+          <w:tab w:val="right" w:pos="9639"/>
           <w:tab w:val="right" w:pos="10065"/>
         </w:tabs>
-        <w:ind w:left="142" w:right="-138" w:hanging="283"/>
-        <w:rPr>
-          <w:rFonts w:asciiTheme="minorHAnsi" w:hAnsiTheme="minorHAnsi" w:cstheme="minorHAnsi"/>
-        </w:rPr>
-      </w:pPr>
-      <w:r>
-        <w:rPr>
-          <w:rFonts w:asciiTheme="minorHAnsi" w:hAnsiTheme="minorHAnsi" w:cstheme="minorHAnsi"/>
-          <w:b/>
-        </w:rPr>
-        <w:t>Developer</w:t>
-      </w:r>
-      <w:r>
-        <w:rPr>
-          <w:rFonts w:asciiTheme="minorHAnsi" w:hAnsiTheme="minorHAnsi" w:cstheme="minorHAnsi"/>
-        </w:rPr>
-        <w:t xml:space="preserve"> of an </w:t>
-      </w:r>
-      <w:r>
-        <w:rPr>
-          <w:rFonts w:asciiTheme="minorHAnsi" w:hAnsiTheme="minorHAnsi" w:cstheme="minorHAnsi"/>
-        </w:rPr>
-        <w:t>Interactive Image Processing Game</w:t>
-      </w:r>
-      <w:r>
-        <w:rPr>
-          <w:rFonts w:asciiTheme="minorHAnsi" w:hAnsiTheme="minorHAnsi" w:cstheme="minorHAnsi"/>
-        </w:rPr>
-        <w:tab/>
-      </w:r>
-      <w:r>
-        <w:rPr>
-          <w:rFonts w:asciiTheme="minorHAnsi" w:hAnsiTheme="minorHAnsi" w:cstheme="minorHAnsi"/>
-        </w:rPr>
-        <w:t xml:space="preserve"> Summer </w:t>
-      </w:r>
-      <w:r>
-        <w:rPr>
-          <w:rFonts w:asciiTheme="minorHAnsi" w:hAnsiTheme="minorHAnsi" w:cstheme="minorHAnsi"/>
-        </w:rPr>
-        <w:t>2016</w:t>
+        <w:spacing w:after="120"/>
+        <w:ind w:left="360" w:right="720" w:firstLine="0"/>
+        <w:rPr>
+          <w:rFonts w:asciiTheme="minorHAnsi" w:hAnsiTheme="minorHAnsi" w:cstheme="minorHAnsi"/>
+        </w:rPr>
+      </w:pPr>
+      <w:r>
+        <w:rPr>
+          <w:rFonts w:asciiTheme="minorHAnsi" w:hAnsiTheme="minorHAnsi" w:cstheme="minorHAnsi"/>
+        </w:rPr>
+        <w:t>Worked with Dr. Khai Truong, Associate Professor at the University of Toronto</w:t>
       </w:r>
     </w:p>
     <w:p>
       <w:pPr>
-        <w:tabs>
+        <w:pStyle w:val="ListParagraph"/>
+        <w:numPr>
+          <w:ilvl w:val="0"/>
+          <w:numId w:val="31"/>
+        </w:numPr>
+        <w:tabs>
+          <w:tab w:val="left" w:pos="630"/>
+          <w:tab w:val="left" w:pos="720"/>
+          <w:tab w:val="right" w:pos="9639"/>
           <w:tab w:val="right" w:pos="10065"/>
         </w:tabs>
-        <w:ind w:left="142" w:right="-138" w:hanging="283"/>
-        <w:rPr>
-          <w:rFonts w:asciiTheme="minorHAnsi" w:hAnsiTheme="minorHAnsi" w:cstheme="minorHAnsi"/>
-        </w:rPr>
-      </w:pPr>
-      <w:r>
-        <w:rPr>
-          <w:rFonts w:asciiTheme="minorHAnsi" w:hAnsiTheme="minorHAnsi" w:cstheme="minorHAnsi"/>
-          <w:b/>
-        </w:rPr>
-        <w:t>Team Lead</w:t>
-      </w:r>
-      <w:r>
-        <w:rPr>
-          <w:rFonts w:asciiTheme="minorHAnsi" w:hAnsiTheme="minorHAnsi" w:cstheme="minorHAnsi"/>
-        </w:rPr>
-        <w:t xml:space="preserve"> for Autonomous Mobile Robot Project</w:t>
-      </w:r>
-      <w:r>
-        <w:rPr>
-          <w:rFonts w:asciiTheme="minorHAnsi" w:hAnsiTheme="minorHAnsi" w:cstheme="minorHAnsi"/>
-          <w:i/>
-        </w:rPr>
-        <w:tab/>
-      </w:r>
-      <w:r>
-        <w:rPr>
-          <w:rFonts w:asciiTheme="minorHAnsi" w:hAnsiTheme="minorHAnsi" w:cstheme="minorHAnsi"/>
-        </w:rPr>
-        <w:t xml:space="preserve">Winter </w:t>
-      </w:r>
-      <w:r>
-        <w:rPr>
-          <w:rFonts w:asciiTheme="minorHAnsi" w:hAnsiTheme="minorHAnsi" w:cstheme="minorHAnsi"/>
-        </w:rPr>
-        <w:t>2015</w:t>
+        <w:spacing w:after="60"/>
+        <w:ind w:right="720" w:hanging="270"/>
+        <w:rPr>
+          <w:rFonts w:asciiTheme="minorHAnsi" w:hAnsiTheme="minorHAnsi" w:cstheme="minorHAnsi"/>
+        </w:rPr>
+      </w:pPr>
+      <w:r>
+        <w:rPr>
+          <w:rFonts w:asciiTheme="minorHAnsi" w:hAnsiTheme="minorHAnsi" w:cstheme="minorHAnsi"/>
+        </w:rPr>
+        <w:t>Utilized</w:t>
+      </w:r>
+      <w:r>
+        <w:rPr>
+          <w:rFonts w:asciiTheme="minorHAnsi" w:hAnsiTheme="minorHAnsi" w:cstheme="minorHAnsi"/>
+        </w:rPr>
+        <w:t xml:space="preserve"> image processing, and machine inference algorithms to</w:t>
+      </w:r>
+      <w:r>
+        <w:rPr>
+          <w:rFonts w:asciiTheme="minorHAnsi" w:hAnsiTheme="minorHAnsi" w:cstheme="minorHAnsi"/>
+        </w:rPr>
+        <w:t xml:space="preserve"> measure eye gaze, and</w:t>
+      </w:r>
+      <w:r>
+        <w:rPr>
+          <w:rFonts w:asciiTheme="minorHAnsi" w:hAnsiTheme="minorHAnsi" w:cstheme="minorHAnsi"/>
+        </w:rPr>
+        <w:t xml:space="preserve"> classify whether eye contact is established between individuals</w:t>
       </w:r>
     </w:p>
     <w:p>
       <w:pPr>
         <w:tabs>
+          <w:tab w:val="left" w:pos="630"/>
+          <w:tab w:val="left" w:pos="720"/>
           <w:tab w:val="right" w:pos="10065"/>
         </w:tabs>
-        <w:ind w:left="142" w:right="-138" w:hanging="283"/>
-        <w:rPr>
-          <w:rFonts w:asciiTheme="minorHAnsi" w:hAnsiTheme="minorHAnsi" w:cstheme="minorHAnsi"/>
-        </w:rPr>
-      </w:pPr>
-      <w:r>
+        <w:spacing w:before="40"/>
+        <w:ind w:left="360" w:right="720"/>
         <w:rPr>
           <w:rFonts w:asciiTheme="minorHAnsi" w:hAnsiTheme="minorHAnsi" w:cstheme="minorHAnsi"/>
           <w:b/>
         </w:rPr>
-        <w:t xml:space="preserve">Application </w:t>
-      </w:r>
+      </w:pPr>
       <w:r>
         <w:rPr>
           <w:rFonts w:asciiTheme="minorHAnsi" w:hAnsiTheme="minorHAnsi" w:cstheme="minorHAnsi"/>
           <w:b/>
         </w:rPr>
-        <w:t>Game Developer</w:t>
-      </w:r>
-      <w:r>
-        <w:rPr>
-          <w:rFonts w:asciiTheme="minorHAnsi" w:hAnsiTheme="minorHAnsi" w:cstheme="minorHAnsi"/>
-        </w:rPr>
-        <w:t xml:space="preserve"> at Royal Ontario Museum</w:t>
-      </w:r>
-      <w:r>
-        <w:rPr>
-          <w:rFonts w:asciiTheme="minorHAnsi" w:hAnsiTheme="minorHAnsi" w:cstheme="minorHAnsi"/>
+        <w:t>Autonomous Mobile Robot – Team Lead</w:t>
+      </w:r>
+      <w:r>
+        <w:rPr>
+          <w:rFonts w:asciiTheme="minorHAnsi" w:hAnsiTheme="minorHAnsi" w:cstheme="minorHAnsi"/>
+          <w:b/>
         </w:rPr>
         <w:tab/>
-        <w:t xml:space="preserve">Summer </w:t>
-      </w:r>
-      <w:r>
-        <w:rPr>
-          <w:rFonts w:asciiTheme="minorHAnsi" w:hAnsiTheme="minorHAnsi" w:cstheme="minorHAnsi"/>
-        </w:rPr>
-        <w:t>2014</w:t>
+        <w:t>Jan 2015 – Apr 2015</w:t>
       </w:r>
     </w:p>
     <w:p>
       <w:pPr>
-        <w:tabs>
+        <w:pStyle w:val="ListParagraph"/>
+        <w:numPr>
+          <w:ilvl w:val="0"/>
+          <w:numId w:val="31"/>
+        </w:numPr>
+        <w:tabs>
+          <w:tab w:val="left" w:pos="630"/>
+          <w:tab w:val="left" w:pos="720"/>
+          <w:tab w:val="right" w:pos="9639"/>
           <w:tab w:val="right" w:pos="10065"/>
         </w:tabs>
-        <w:ind w:left="142" w:right="-138" w:hanging="283"/>
-        <w:rPr>
-          <w:rFonts w:asciiTheme="minorHAnsi" w:hAnsiTheme="minorHAnsi" w:cstheme="minorHAnsi"/>
-        </w:rPr>
-      </w:pPr>
-      <w:r>
-        <w:rPr>
-          <w:rFonts w:asciiTheme="minorHAnsi" w:hAnsiTheme="minorHAnsi" w:cstheme="minorHAnsi"/>
-          <w:b/>
-        </w:rPr>
-        <w:t>Volunteer</w:t>
-      </w:r>
-      <w:r>
-        <w:rPr>
-          <w:rFonts w:asciiTheme="minorHAnsi" w:hAnsiTheme="minorHAnsi" w:cstheme="minorHAnsi"/>
-        </w:rPr>
-        <w:t xml:space="preserve"> at Front Desk of YMCA</w:t>
-      </w:r>
-      <w:r>
-        <w:rPr>
-          <w:rFonts w:asciiTheme="minorHAnsi" w:hAnsiTheme="minorHAnsi" w:cstheme="minorHAnsi"/>
-        </w:rPr>
-        <w:tab/>
-        <w:t>2012 – 2013</w:t>
+        <w:spacing w:after="120"/>
+        <w:ind w:right="720" w:hanging="270"/>
+        <w:rPr>
+          <w:rFonts w:asciiTheme="minorHAnsi" w:hAnsiTheme="minorHAnsi" w:cstheme="minorHAnsi"/>
+        </w:rPr>
+      </w:pPr>
+      <w:r>
+        <w:rPr>
+          <w:rFonts w:asciiTheme="minorHAnsi" w:hAnsiTheme="minorHAnsi" w:cstheme="minorHAnsi"/>
+        </w:rPr>
+        <w:t xml:space="preserve">Designed and built an autonomous robot </w:t>
+      </w:r>
+      <w:r>
+        <w:rPr>
+          <w:rFonts w:asciiTheme="minorHAnsi" w:hAnsiTheme="minorHAnsi" w:cstheme="minorHAnsi"/>
+        </w:rPr>
+        <w:t>that</w:t>
+      </w:r>
+      <w:r>
+        <w:rPr>
+          <w:rFonts w:asciiTheme="minorHAnsi" w:hAnsiTheme="minorHAnsi" w:cstheme="minorHAnsi"/>
+        </w:rPr>
+        <w:t xml:space="preserve"> performs complex maneuvering, </w:t>
+      </w:r>
+      <w:r>
+        <w:rPr>
+          <w:rFonts w:asciiTheme="minorHAnsi" w:hAnsiTheme="minorHAnsi" w:cstheme="minorHAnsi"/>
+        </w:rPr>
+        <w:t>relocates objects</w:t>
+      </w:r>
+      <w:r>
+        <w:rPr>
+          <w:rFonts w:asciiTheme="minorHAnsi" w:hAnsiTheme="minorHAnsi" w:cstheme="minorHAnsi"/>
+        </w:rPr>
+        <w:t xml:space="preserve"> strategically in</w:t>
+      </w:r>
+      <w:r>
+        <w:rPr>
+          <w:rFonts w:asciiTheme="minorHAnsi" w:hAnsiTheme="minorHAnsi" w:cstheme="minorHAnsi"/>
+        </w:rPr>
+        <w:t>to</w:t>
+      </w:r>
+      <w:r>
+        <w:rPr>
+          <w:rFonts w:asciiTheme="minorHAnsi" w:hAnsiTheme="minorHAnsi" w:cstheme="minorHAnsi"/>
+        </w:rPr>
+        <w:t xml:space="preserve"> a connect-four board</w:t>
       </w:r>
     </w:p>
     <w:p>
       <w:pPr>
-        <w:tabs>
+        <w:pStyle w:val="ListParagraph"/>
+        <w:numPr>
+          <w:ilvl w:val="0"/>
+          <w:numId w:val="31"/>
+        </w:numPr>
+        <w:tabs>
+          <w:tab w:val="left" w:pos="630"/>
+          <w:tab w:val="left" w:pos="720"/>
+          <w:tab w:val="right" w:pos="9639"/>
           <w:tab w:val="right" w:pos="10065"/>
         </w:tabs>
-        <w:ind w:left="142" w:right="-138" w:hanging="283"/>
-        <w:rPr>
-          <w:rFonts w:asciiTheme="minorHAnsi" w:hAnsiTheme="minorHAnsi" w:cstheme="minorHAnsi"/>
-        </w:rPr>
-      </w:pPr>
+        <w:spacing w:after="120"/>
+        <w:ind w:left="360" w:right="720" w:firstLine="0"/>
+        <w:rPr>
+          <w:rFonts w:asciiTheme="minorHAnsi" w:hAnsiTheme="minorHAnsi" w:cstheme="minorHAnsi"/>
+        </w:rPr>
+      </w:pPr>
+      <w:r>
+        <w:rPr>
+          <w:rFonts w:asciiTheme="minorHAnsi" w:hAnsiTheme="minorHAnsi" w:cstheme="minorHAnsi"/>
+        </w:rPr>
+        <w:t xml:space="preserve">Programmed Arduino microcontrollers as a FSM with infrared </w:t>
+      </w:r>
+      <w:r>
+        <w:rPr>
+          <w:rFonts w:asciiTheme="minorHAnsi" w:hAnsiTheme="minorHAnsi" w:cstheme="minorHAnsi"/>
+        </w:rPr>
+        <w:t>and</w:t>
+      </w:r>
+      <w:r>
+        <w:rPr>
+          <w:rFonts w:asciiTheme="minorHAnsi" w:hAnsiTheme="minorHAnsi" w:cstheme="minorHAnsi"/>
+        </w:rPr>
+        <w:t xml:space="preserve"> ultrasonic sensors inputs</w:t>
+      </w:r>
     </w:p>
     <w:p>
       <w:pPr>
-        <w:tabs>
+        <w:pStyle w:val="ListParagraph"/>
+        <w:numPr>
+          <w:ilvl w:val="0"/>
+          <w:numId w:val="31"/>
+        </w:numPr>
+        <w:tabs>
+          <w:tab w:val="left" w:pos="630"/>
+          <w:tab w:val="left" w:pos="720"/>
+          <w:tab w:val="right" w:pos="9639"/>
           <w:tab w:val="right" w:pos="10065"/>
         </w:tabs>
-        <w:ind w:left="142" w:right="-138" w:hanging="283"/>
-        <w:rPr>
-          <w:rFonts w:asciiTheme="minorHAnsi" w:hAnsiTheme="minorHAnsi" w:cstheme="minorHAnsi"/>
-        </w:rPr>
-      </w:pPr>
+        <w:spacing w:after="60"/>
+        <w:ind w:left="360" w:right="720" w:firstLine="0"/>
+        <w:rPr>
+          <w:rFonts w:asciiTheme="minorHAnsi" w:hAnsiTheme="minorHAnsi" w:cstheme="minorHAnsi"/>
+        </w:rPr>
+      </w:pPr>
+      <w:r>
+        <w:rPr>
+          <w:rFonts w:asciiTheme="minorHAnsi" w:hAnsiTheme="minorHAnsi" w:cstheme="minorHAnsi"/>
+        </w:rPr>
+        <w:t>Worked with team to integrate the mechanical and electrical subsystems</w:t>
+      </w:r>
+    </w:p>
+    <w:p>
+      <w:pPr>
+        <w:tabs>
+          <w:tab w:val="left" w:pos="630"/>
+          <w:tab w:val="left" w:pos="720"/>
+          <w:tab w:val="right" w:pos="10065"/>
+        </w:tabs>
+        <w:ind w:left="360" w:right="720"/>
+        <w:rPr>
+          <w:rFonts w:asciiTheme="minorHAnsi" w:hAnsiTheme="minorHAnsi" w:cstheme="minorHAnsi"/>
+          <w:b/>
+        </w:rPr>
+      </w:pPr>
+      <w:r>
+        <w:rPr>
+          <w:rFonts w:asciiTheme="minorHAnsi" w:hAnsiTheme="minorHAnsi" w:cstheme="minorHAnsi"/>
+          <w:b/>
+        </w:rPr>
+        <w:t xml:space="preserve">Application </w:t>
+      </w:r>
+      <w:r>
+        <w:rPr>
+          <w:rFonts w:asciiTheme="minorHAnsi" w:hAnsiTheme="minorHAnsi" w:cstheme="minorHAnsi"/>
+          <w:b/>
+        </w:rPr>
+        <w:t>Game Developer</w:t>
+      </w:r>
+      <w:r>
+        <w:rPr>
+          <w:rFonts w:asciiTheme="minorHAnsi" w:hAnsiTheme="minorHAnsi" w:cstheme="minorHAnsi"/>
+        </w:rPr>
+        <w:t xml:space="preserve"> at Royal Ontario Museum</w:t>
+      </w:r>
+      <w:r>
+        <w:rPr>
+          <w:rFonts w:asciiTheme="minorHAnsi" w:hAnsiTheme="minorHAnsi" w:cstheme="minorHAnsi"/>
+        </w:rPr>
+        <w:tab/>
+      </w:r>
+      <w:r>
+        <w:rPr>
+          <w:rFonts w:asciiTheme="minorHAnsi" w:hAnsiTheme="minorHAnsi" w:cstheme="minorHAnsi"/>
+          <w:b/>
+        </w:rPr>
+        <w:t>May</w:t>
+      </w:r>
+      <w:r>
+        <w:rPr>
+          <w:rFonts w:asciiTheme="minorHAnsi" w:hAnsiTheme="minorHAnsi" w:cstheme="minorHAnsi"/>
+          <w:b/>
+        </w:rPr>
+        <w:t xml:space="preserve"> </w:t>
+      </w:r>
+      <w:r>
+        <w:rPr>
+          <w:rFonts w:asciiTheme="minorHAnsi" w:hAnsiTheme="minorHAnsi" w:cstheme="minorHAnsi"/>
+          <w:b/>
+        </w:rPr>
+        <w:t>2014</w:t>
+      </w:r>
+      <w:r>
+        <w:rPr>
+          <w:rFonts w:asciiTheme="minorHAnsi" w:hAnsiTheme="minorHAnsi" w:cstheme="minorHAnsi"/>
+          <w:b/>
+        </w:rPr>
+        <w:t xml:space="preserve"> – Aug 2014</w:t>
+      </w:r>
+    </w:p>
+    <w:p>
+      <w:pPr>
+        <w:pStyle w:val="ListParagraph"/>
+        <w:numPr>
+          <w:ilvl w:val="0"/>
+          <w:numId w:val="31"/>
+        </w:numPr>
+        <w:tabs>
+          <w:tab w:val="left" w:pos="630"/>
+          <w:tab w:val="left" w:pos="720"/>
+          <w:tab w:val="right" w:pos="9639"/>
+          <w:tab w:val="right" w:pos="10065"/>
+        </w:tabs>
+        <w:spacing w:after="120"/>
+        <w:ind w:left="360" w:right="720" w:firstLine="0"/>
+        <w:rPr>
+          <w:rFonts w:asciiTheme="minorHAnsi" w:hAnsiTheme="minorHAnsi" w:cstheme="minorHAnsi"/>
+        </w:rPr>
+      </w:pPr>
+      <w:r>
+        <w:rPr>
+          <w:rFonts w:asciiTheme="minorHAnsi" w:hAnsiTheme="minorHAnsi" w:cstheme="minorHAnsi"/>
+        </w:rPr>
+        <w:t xml:space="preserve">Developed iOS app </w:t>
+      </w:r>
+      <w:r>
+        <w:rPr>
+          <w:rFonts w:asciiTheme="minorHAnsi" w:hAnsiTheme="minorHAnsi" w:cstheme="minorHAnsi"/>
+        </w:rPr>
+        <w:t>featuring exploration of the</w:t>
+      </w:r>
+      <w:r>
+        <w:rPr>
+          <w:rFonts w:asciiTheme="minorHAnsi" w:hAnsiTheme="minorHAnsi" w:cstheme="minorHAnsi"/>
+        </w:rPr>
+        <w:t xml:space="preserve"> interior of the museum </w:t>
+      </w:r>
     </w:p>
     <w:sectPr>
       <w:pgSz w:w="12240" w:h="15840"/>
-      <w:pgMar w:top="1247" w:right="1440" w:bottom="1247" w:left="1440" w:header="709" w:footer="709" w:gutter="0"/>
+      <w:pgMar w:top="720" w:right="720" w:bottom="720" w:left="720" w:header="709" w:footer="709" w:gutter="0"/>
       <w:cols w:space="708"/>
       <w:docGrid w:linePitch="360"/>
     </w:sectPr>
@@ -3902,6 +4145,119 @@
     </w:lvl>
   </w:abstractNum>
   <w:abstractNum w:abstractNumId="17" w15:restartNumberingAfterBreak="0">
+    <w:nsid w:val="27732C1D"/>
+    <w:multiLevelType w:val="hybridMultilevel"/>
+    <w:tmpl w:val="08AAD3B4"/>
+    <w:lvl w:ilvl="0" w:tplc="04090001">
+      <w:start w:val="1"/>
+      <w:numFmt w:val="bullet"/>
+      <w:lvlText w:val=""/>
+      <w:lvlJc w:val="left"/>
+      <w:pPr>
+        <w:ind w:left="579" w:hanging="360"/>
+      </w:pPr>
+      <w:rPr>
+        <w:rFonts w:ascii="Symbol" w:hAnsi="Symbol" w:hint="default"/>
+      </w:rPr>
+    </w:lvl>
+    <w:lvl w:ilvl="1" w:tplc="04090003" w:tentative="1">
+      <w:start w:val="1"/>
+      <w:numFmt w:val="bullet"/>
+      <w:lvlText w:val="o"/>
+      <w:lvlJc w:val="left"/>
+      <w:pPr>
+        <w:ind w:left="1299" w:hanging="360"/>
+      </w:pPr>
+      <w:rPr>
+        <w:rFonts w:ascii="Courier New" w:hAnsi="Courier New" w:cs="Courier New" w:hint="default"/>
+      </w:rPr>
+    </w:lvl>
+    <w:lvl w:ilvl="2" w:tplc="04090005" w:tentative="1">
+      <w:start w:val="1"/>
+      <w:numFmt w:val="bullet"/>
+      <w:lvlText w:val=""/>
+      <w:lvlJc w:val="left"/>
+      <w:pPr>
+        <w:ind w:left="2019" w:hanging="360"/>
+      </w:pPr>
+      <w:rPr>
+        <w:rFonts w:ascii="Wingdings" w:hAnsi="Wingdings" w:hint="default"/>
+      </w:rPr>
+    </w:lvl>
+    <w:lvl w:ilvl="3" w:tplc="04090001" w:tentative="1">
+      <w:start w:val="1"/>
+      <w:numFmt w:val="bullet"/>
+      <w:lvlText w:val=""/>
+      <w:lvlJc w:val="left"/>
+      <w:pPr>
+        <w:ind w:left="2739" w:hanging="360"/>
+      </w:pPr>
+      <w:rPr>
+        <w:rFonts w:ascii="Symbol" w:hAnsi="Symbol" w:hint="default"/>
+      </w:rPr>
+    </w:lvl>
+    <w:lvl w:ilvl="4" w:tplc="04090003" w:tentative="1">
+      <w:start w:val="1"/>
+      <w:numFmt w:val="bullet"/>
+      <w:lvlText w:val="o"/>
+      <w:lvlJc w:val="left"/>
+      <w:pPr>
+        <w:ind w:left="3459" w:hanging="360"/>
+      </w:pPr>
+      <w:rPr>
+        <w:rFonts w:ascii="Courier New" w:hAnsi="Courier New" w:cs="Courier New" w:hint="default"/>
+      </w:rPr>
+    </w:lvl>
+    <w:lvl w:ilvl="5" w:tplc="04090005" w:tentative="1">
+      <w:start w:val="1"/>
+      <w:numFmt w:val="bullet"/>
+      <w:lvlText w:val=""/>
+      <w:lvlJc w:val="left"/>
+      <w:pPr>
+        <w:ind w:left="4179" w:hanging="360"/>
+      </w:pPr>
+      <w:rPr>
+        <w:rFonts w:ascii="Wingdings" w:hAnsi="Wingdings" w:hint="default"/>
+      </w:rPr>
+    </w:lvl>
+    <w:lvl w:ilvl="6" w:tplc="04090001" w:tentative="1">
+      <w:start w:val="1"/>
+      <w:numFmt w:val="bullet"/>
+      <w:lvlText w:val=""/>
+      <w:lvlJc w:val="left"/>
+      <w:pPr>
+        <w:ind w:left="4899" w:hanging="360"/>
+      </w:pPr>
+      <w:rPr>
+        <w:rFonts w:ascii="Symbol" w:hAnsi="Symbol" w:hint="default"/>
+      </w:rPr>
+    </w:lvl>
+    <w:lvl w:ilvl="7" w:tplc="04090003" w:tentative="1">
+      <w:start w:val="1"/>
+      <w:numFmt w:val="bullet"/>
+      <w:lvlText w:val="o"/>
+      <w:lvlJc w:val="left"/>
+      <w:pPr>
+        <w:ind w:left="5619" w:hanging="360"/>
+      </w:pPr>
+      <w:rPr>
+        <w:rFonts w:ascii="Courier New" w:hAnsi="Courier New" w:cs="Courier New" w:hint="default"/>
+      </w:rPr>
+    </w:lvl>
+    <w:lvl w:ilvl="8" w:tplc="04090005" w:tentative="1">
+      <w:start w:val="1"/>
+      <w:numFmt w:val="bullet"/>
+      <w:lvlText w:val=""/>
+      <w:lvlJc w:val="left"/>
+      <w:pPr>
+        <w:ind w:left="6339" w:hanging="360"/>
+      </w:pPr>
+      <w:rPr>
+        <w:rFonts w:ascii="Wingdings" w:hAnsi="Wingdings" w:hint="default"/>
+      </w:rPr>
+    </w:lvl>
+  </w:abstractNum>
+  <w:abstractNum w:abstractNumId="18" w15:restartNumberingAfterBreak="0">
     <w:nsid w:val="2D5D16F8"/>
     <w:multiLevelType w:val="hybridMultilevel"/>
     <w:tmpl w:val="EF6246D8"/>
@@ -4017,7 +4373,7 @@
       </w:rPr>
     </w:lvl>
   </w:abstractNum>
-  <w:abstractNum w:abstractNumId="18" w15:restartNumberingAfterBreak="0">
+  <w:abstractNum w:abstractNumId="19" w15:restartNumberingAfterBreak="0">
     <w:nsid w:val="2E273784"/>
     <w:multiLevelType w:val="hybridMultilevel"/>
     <w:tmpl w:val="F8AC9C26"/>
@@ -4130,7 +4486,7 @@
       </w:rPr>
     </w:lvl>
   </w:abstractNum>
-  <w:abstractNum w:abstractNumId="19" w15:restartNumberingAfterBreak="0">
+  <w:abstractNum w:abstractNumId="20" w15:restartNumberingAfterBreak="0">
     <w:nsid w:val="31F700B5"/>
     <w:multiLevelType w:val="hybridMultilevel"/>
     <w:tmpl w:val="FE20CF60"/>
@@ -4243,7 +4599,7 @@
       </w:rPr>
     </w:lvl>
   </w:abstractNum>
-  <w:abstractNum w:abstractNumId="20" w15:restartNumberingAfterBreak="0">
+  <w:abstractNum w:abstractNumId="21" w15:restartNumberingAfterBreak="0">
     <w:nsid w:val="36146CFD"/>
     <w:multiLevelType w:val="hybridMultilevel"/>
     <w:tmpl w:val="85BE3CBE"/>
@@ -4356,7 +4712,7 @@
       </w:rPr>
     </w:lvl>
   </w:abstractNum>
-  <w:abstractNum w:abstractNumId="21" w15:restartNumberingAfterBreak="0">
+  <w:abstractNum w:abstractNumId="22" w15:restartNumberingAfterBreak="0">
     <w:nsid w:val="3C391E0B"/>
     <w:multiLevelType w:val="hybridMultilevel"/>
     <w:tmpl w:val="4A62DF4C"/>
@@ -4469,7 +4825,7 @@
       </w:rPr>
     </w:lvl>
   </w:abstractNum>
-  <w:abstractNum w:abstractNumId="22" w15:restartNumberingAfterBreak="0">
+  <w:abstractNum w:abstractNumId="23" w15:restartNumberingAfterBreak="0">
     <w:nsid w:val="402D40D4"/>
     <w:multiLevelType w:val="hybridMultilevel"/>
     <w:tmpl w:val="8C46C57A"/>
@@ -4582,7 +4938,7 @@
       </w:rPr>
     </w:lvl>
   </w:abstractNum>
-  <w:abstractNum w:abstractNumId="23" w15:restartNumberingAfterBreak="0">
+  <w:abstractNum w:abstractNumId="24" w15:restartNumberingAfterBreak="0">
     <w:nsid w:val="4CDA0F01"/>
     <w:multiLevelType w:val="hybridMultilevel"/>
     <w:tmpl w:val="9C10A842"/>
@@ -4723,7 +5079,7 @@
       </w:rPr>
     </w:lvl>
   </w:abstractNum>
-  <w:abstractNum w:abstractNumId="24" w15:restartNumberingAfterBreak="0">
+  <w:abstractNum w:abstractNumId="25" w15:restartNumberingAfterBreak="0">
     <w:nsid w:val="4EDB657E"/>
     <w:multiLevelType w:val="hybridMultilevel"/>
     <w:tmpl w:val="A6CC48C6"/>
@@ -4836,7 +5192,7 @@
       </w:rPr>
     </w:lvl>
   </w:abstractNum>
-  <w:abstractNum w:abstractNumId="25" w15:restartNumberingAfterBreak="0">
+  <w:abstractNum w:abstractNumId="26" w15:restartNumberingAfterBreak="0">
     <w:nsid w:val="58AE6069"/>
     <w:multiLevelType w:val="hybridMultilevel"/>
     <w:tmpl w:val="DC8EBC3A"/>
@@ -4949,7 +5305,7 @@
       </w:rPr>
     </w:lvl>
   </w:abstractNum>
-  <w:abstractNum w:abstractNumId="26" w15:restartNumberingAfterBreak="0">
+  <w:abstractNum w:abstractNumId="27" w15:restartNumberingAfterBreak="0">
     <w:nsid w:val="5BA51C40"/>
     <w:multiLevelType w:val="hybridMultilevel"/>
     <w:tmpl w:val="195ADAD2"/>
@@ -5062,7 +5418,7 @@
       </w:rPr>
     </w:lvl>
   </w:abstractNum>
-  <w:abstractNum w:abstractNumId="27" w15:restartNumberingAfterBreak="0">
+  <w:abstractNum w:abstractNumId="28" w15:restartNumberingAfterBreak="0">
     <w:nsid w:val="5CB426DF"/>
     <w:multiLevelType w:val="hybridMultilevel"/>
     <w:tmpl w:val="DBEEF450"/>
@@ -5175,7 +5531,7 @@
       </w:rPr>
     </w:lvl>
   </w:abstractNum>
-  <w:abstractNum w:abstractNumId="28" w15:restartNumberingAfterBreak="0">
+  <w:abstractNum w:abstractNumId="29" w15:restartNumberingAfterBreak="0">
     <w:nsid w:val="61C878D9"/>
     <w:multiLevelType w:val="hybridMultilevel"/>
     <w:tmpl w:val="C4B87984"/>
@@ -5288,7 +5644,7 @@
       </w:rPr>
     </w:lvl>
   </w:abstractNum>
-  <w:abstractNum w:abstractNumId="29" w15:restartNumberingAfterBreak="0">
+  <w:abstractNum w:abstractNumId="30" w15:restartNumberingAfterBreak="0">
     <w:nsid w:val="6B86330A"/>
     <w:multiLevelType w:val="hybridMultilevel"/>
     <w:tmpl w:val="638C9270"/>
@@ -5401,7 +5757,7 @@
       </w:rPr>
     </w:lvl>
   </w:abstractNum>
-  <w:abstractNum w:abstractNumId="30" w15:restartNumberingAfterBreak="0">
+  <w:abstractNum w:abstractNumId="31" w15:restartNumberingAfterBreak="0">
     <w:nsid w:val="72E467C3"/>
     <w:multiLevelType w:val="hybridMultilevel"/>
     <w:tmpl w:val="DE227944"/>
@@ -5514,7 +5870,7 @@
       </w:rPr>
     </w:lvl>
   </w:abstractNum>
-  <w:abstractNum w:abstractNumId="31" w15:restartNumberingAfterBreak="0">
+  <w:abstractNum w:abstractNumId="32" w15:restartNumberingAfterBreak="0">
     <w:nsid w:val="73891827"/>
     <w:multiLevelType w:val="hybridMultilevel"/>
     <w:tmpl w:val="EA94D6DE"/>
@@ -5627,7 +5983,7 @@
       </w:rPr>
     </w:lvl>
   </w:abstractNum>
-  <w:abstractNum w:abstractNumId="32" w15:restartNumberingAfterBreak="0">
+  <w:abstractNum w:abstractNumId="33" w15:restartNumberingAfterBreak="0">
     <w:nsid w:val="75576E18"/>
     <w:multiLevelType w:val="hybridMultilevel"/>
     <w:tmpl w:val="C318F242"/>
@@ -5740,7 +6096,7 @@
       </w:rPr>
     </w:lvl>
   </w:abstractNum>
-  <w:abstractNum w:abstractNumId="33" w15:restartNumberingAfterBreak="0">
+  <w:abstractNum w:abstractNumId="34" w15:restartNumberingAfterBreak="0">
     <w:nsid w:val="76F853AC"/>
     <w:multiLevelType w:val="hybridMultilevel"/>
     <w:tmpl w:val="05644CEE"/>
@@ -5853,7 +6209,7 @@
       </w:rPr>
     </w:lvl>
   </w:abstractNum>
-  <w:abstractNum w:abstractNumId="34" w15:restartNumberingAfterBreak="0">
+  <w:abstractNum w:abstractNumId="35" w15:restartNumberingAfterBreak="0">
     <w:nsid w:val="79CC49BA"/>
     <w:multiLevelType w:val="hybridMultilevel"/>
     <w:tmpl w:val="73B6A3F8"/>
@@ -5966,7 +6322,7 @@
       </w:rPr>
     </w:lvl>
   </w:abstractNum>
-  <w:abstractNum w:abstractNumId="35" w15:restartNumberingAfterBreak="0">
+  <w:abstractNum w:abstractNumId="36" w15:restartNumberingAfterBreak="0">
     <w:nsid w:val="7DE75E08"/>
     <w:multiLevelType w:val="hybridMultilevel"/>
     <w:tmpl w:val="6A3035AE"/>
@@ -6079,7 +6435,7 @@
       </w:rPr>
     </w:lvl>
   </w:abstractNum>
-  <w:abstractNum w:abstractNumId="36" w15:restartNumberingAfterBreak="0">
+  <w:abstractNum w:abstractNumId="37" w15:restartNumberingAfterBreak="0">
     <w:nsid w:val="7EFE3365"/>
     <w:multiLevelType w:val="hybridMultilevel"/>
     <w:tmpl w:val="F2AC4768"/>
@@ -6199,7 +6555,7 @@
     <w:abstractNumId w:val="8"/>
   </w:num>
   <w:num w:numId="3">
-    <w:abstractNumId w:val="23"/>
+    <w:abstractNumId w:val="24"/>
   </w:num>
   <w:num w:numId="4">
     <w:abstractNumId w:val="3"/>
@@ -6211,34 +6567,34 @@
     <w:abstractNumId w:val="15"/>
   </w:num>
   <w:num w:numId="7">
-    <w:abstractNumId w:val="30"/>
+    <w:abstractNumId w:val="31"/>
   </w:num>
   <w:num w:numId="8">
-    <w:abstractNumId w:val="27"/>
+    <w:abstractNumId w:val="28"/>
   </w:num>
   <w:num w:numId="9">
-    <w:abstractNumId w:val="32"/>
+    <w:abstractNumId w:val="33"/>
   </w:num>
   <w:num w:numId="10">
     <w:abstractNumId w:val="16"/>
   </w:num>
   <w:num w:numId="11">
-    <w:abstractNumId w:val="24"/>
+    <w:abstractNumId w:val="25"/>
   </w:num>
   <w:num w:numId="12">
-    <w:abstractNumId w:val="26"/>
+    <w:abstractNumId w:val="27"/>
   </w:num>
   <w:num w:numId="13">
-    <w:abstractNumId w:val="33"/>
+    <w:abstractNumId w:val="34"/>
   </w:num>
   <w:num w:numId="14">
     <w:abstractNumId w:val="5"/>
   </w:num>
   <w:num w:numId="15">
-    <w:abstractNumId w:val="31"/>
+    <w:abstractNumId w:val="32"/>
   </w:num>
   <w:num w:numId="16">
-    <w:abstractNumId w:val="29"/>
+    <w:abstractNumId w:val="30"/>
   </w:num>
   <w:num w:numId="17">
     <w:abstractNumId w:val="12"/>
@@ -6250,13 +6606,13 @@
     <w:abstractNumId w:val="2"/>
   </w:num>
   <w:num w:numId="20">
-    <w:abstractNumId w:val="17"/>
+    <w:abstractNumId w:val="18"/>
   </w:num>
   <w:num w:numId="21">
     <w:abstractNumId w:val="0"/>
   </w:num>
   <w:num w:numId="22">
-    <w:abstractNumId w:val="21"/>
+    <w:abstractNumId w:val="22"/>
   </w:num>
   <w:num w:numId="23">
     <w:abstractNumId w:val="7"/>
@@ -6265,28 +6621,28 @@
     <w:abstractNumId w:val="9"/>
   </w:num>
   <w:num w:numId="25">
-    <w:abstractNumId w:val="36"/>
+    <w:abstractNumId w:val="37"/>
   </w:num>
   <w:num w:numId="26">
-    <w:abstractNumId w:val="34"/>
+    <w:abstractNumId w:val="35"/>
   </w:num>
   <w:num w:numId="27">
-    <w:abstractNumId w:val="20"/>
+    <w:abstractNumId w:val="21"/>
   </w:num>
   <w:num w:numId="28">
     <w:abstractNumId w:val="1"/>
   </w:num>
   <w:num w:numId="29">
-    <w:abstractNumId w:val="19"/>
+    <w:abstractNumId w:val="20"/>
   </w:num>
   <w:num w:numId="30">
     <w:abstractNumId w:val="6"/>
   </w:num>
   <w:num w:numId="31">
-    <w:abstractNumId w:val="35"/>
+    <w:abstractNumId w:val="36"/>
   </w:num>
   <w:num w:numId="32">
-    <w:abstractNumId w:val="25"/>
+    <w:abstractNumId w:val="26"/>
   </w:num>
   <w:num w:numId="33">
     <w:abstractNumId w:val="13"/>
@@ -6295,13 +6651,22 @@
     <w:abstractNumId w:val="4"/>
   </w:num>
   <w:num w:numId="35">
-    <w:abstractNumId w:val="28"/>
+    <w:abstractNumId w:val="29"/>
   </w:num>
   <w:num w:numId="36">
+    <w:abstractNumId w:val="23"/>
+  </w:num>
+  <w:num w:numId="37">
+    <w:abstractNumId w:val="19"/>
+  </w:num>
+  <w:num w:numId="38">
+    <w:abstractNumId w:val="17"/>
+  </w:num>
+  <w:num w:numId="39">
     <w:abstractNumId w:val="22"/>
   </w:num>
-  <w:num w:numId="37">
-    <w:abstractNumId w:val="18"/>
+  <w:num w:numId="40">
+    <w:abstractNumId w:val="16"/>
   </w:num>
 </w:numbering>
 </file>
@@ -6429,6 +6794,7 @@
     <w:lsdException w:name="HTML Sample" w:semiHidden="1" w:unhideWhenUsed="1"/>
     <w:lsdException w:name="HTML Typewriter" w:semiHidden="1" w:unhideWhenUsed="1"/>
     <w:lsdException w:name="HTML Variable" w:semiHidden="1" w:unhideWhenUsed="1"/>
+    <w:lsdException w:name="Normal Table" w:semiHidden="1" w:unhideWhenUsed="1"/>
     <w:lsdException w:name="annotation subject" w:semiHidden="1" w:unhideWhenUsed="1"/>
     <w:lsdException w:name="No List" w:semiHidden="1" w:unhideWhenUsed="1"/>
     <w:lsdException w:name="Outline List 1" w:semiHidden="1" w:unhideWhenUsed="1"/>
@@ -6472,8 +6838,10 @@
     <w:lsdException w:name="Table Elegant" w:semiHidden="1" w:unhideWhenUsed="1"/>
     <w:lsdException w:name="Table Professional" w:semiHidden="1" w:unhideWhenUsed="1"/>
     <w:lsdException w:name="Table Subtle 1" w:semiHidden="1" w:unhideWhenUsed="1"/>
+    <w:lsdException w:name="Table Subtle 2" w:semiHidden="1" w:unhideWhenUsed="1"/>
     <w:lsdException w:name="Table Web 1" w:semiHidden="1" w:unhideWhenUsed="1"/>
     <w:lsdException w:name="Table Web 2" w:semiHidden="1" w:unhideWhenUsed="1"/>
+    <w:lsdException w:name="Table Web 3" w:semiHidden="1" w:unhideWhenUsed="1"/>
     <w:lsdException w:name="Balloon Text" w:semiHidden="1" w:unhideWhenUsed="1"/>
     <w:lsdException w:name="Table Grid" w:uiPriority="39"/>
     <w:lsdException w:name="Table Theme" w:semiHidden="1" w:unhideWhenUsed="1"/>
@@ -6867,6 +7235,18 @@
       <w:szCs w:val="18"/>
     </w:rPr>
   </w:style>
+  <w:style w:type="character" w:styleId="UnresolvedMention">
+    <w:name w:val="Unresolved Mention"/>
+    <w:basedOn w:val="DefaultParagraphFont"/>
+    <w:uiPriority w:val="99"/>
+    <w:semiHidden/>
+    <w:unhideWhenUsed/>
+    <w:rsid w:val="00F73700"/>
+    <w:rPr>
+      <w:color w:val="808080"/>
+      <w:shd w:val="clear" w:color="auto" w:fill="E6E6E6"/>
+    </w:rPr>
+  </w:style>
 </w:styles>
 </file>
 
@@ -7136,7 +7516,7 @@
 </file>
 
 <file path=customXml/itemProps1.xml><?xml version="1.0" encoding="utf-8"?>
-<ds:datastoreItem xmlns:ds="http://schemas.openxmlformats.org/officeDocument/2006/customXml" ds:itemID="{A6F12153-067F-4E29-86E3-908E028F79DA}">
+<ds:datastoreItem xmlns:ds="http://schemas.openxmlformats.org/officeDocument/2006/customXml" ds:itemID="{32879A58-1144-456B-870F-2B874F9FC011}">
   <ds:schemaRefs>
     <ds:schemaRef ds:uri="http://schemas.openxmlformats.org/officeDocument/2006/bibliography"/>
   </ds:schemaRefs>

</xml_diff>